<commit_message>
Automatski commit: 2025-02-14 08:52
</commit_message>
<xml_diff>
--- a/Vaja_16/Vaja_16_porocilo.docx
+++ b/Vaja_16/Vaja_16_porocilo.docx
@@ -4678,6 +4678,50 @@
         </w:rPr>
         <w:t>}</w:t>
       </w:r>
+      <w:r>
+        <w:rPr>
+          <w:rFonts w:ascii="Times New Roman" w:eastAsia="Times New Roman" w:hAnsi="Times New Roman" w:cs="Times New Roman"/>
+          <w:kern w:val="0"/>
+          <w:sz w:val="20"/>
+          <w:szCs w:val="20"/>
+          <w:lang w:val="en-GB" w:eastAsia="en-GB"/>
+        </w:rPr>
+        <w:drawing>
+          <wp:inline distT="0" distB="0" distL="0" distR="0" wp14:anchorId="35A9135C" wp14:editId="07B5059B">
+            <wp:extent cx="4777273" cy="3623445"/>
+            <wp:effectExtent l="0" t="0" r="0" b="0"/>
+            <wp:docPr id="1333042600" name="Picture 1" descr="A screen shot of a computer program&#10;&#10;AI-generated content may be incorrect."/>
+            <wp:cNvGraphicFramePr>
+              <a:graphicFrameLocks xmlns:a="http://schemas.openxmlformats.org/drawingml/2006/main" noChangeAspect="1"/>
+            </wp:cNvGraphicFramePr>
+            <a:graphic xmlns:a="http://schemas.openxmlformats.org/drawingml/2006/main">
+              <a:graphicData uri="http://schemas.openxmlformats.org/drawingml/2006/picture">
+                <pic:pic xmlns:pic="http://schemas.openxmlformats.org/drawingml/2006/picture">
+                  <pic:nvPicPr>
+                    <pic:cNvPr id="1333042600" name="Picture 1" descr="A screen shot of a computer program&#10;&#10;AI-generated content may be incorrect."/>
+                    <pic:cNvPicPr/>
+                  </pic:nvPicPr>
+                  <pic:blipFill>
+                    <a:blip r:embed="rId8"/>
+                    <a:stretch>
+                      <a:fillRect/>
+                    </a:stretch>
+                  </pic:blipFill>
+                  <pic:spPr>
+                    <a:xfrm>
+                      <a:off x="0" y="0"/>
+                      <a:ext cx="4783913" cy="3628481"/>
+                    </a:xfrm>
+                    <a:prstGeom prst="rect">
+                      <a:avLst/>
+                    </a:prstGeom>
+                  </pic:spPr>
+                </pic:pic>
+              </a:graphicData>
+            </a:graphic>
+          </wp:inline>
+        </w:drawing>
+      </w:r>
     </w:p>
     <w:p>
       <w:pPr>
@@ -9447,6 +9491,144 @@
     </w:p>
     <w:p>
       <w:pPr>
+        <w:tabs>
+          <w:tab w:val="left" w:pos="916"/>
+          <w:tab w:val="left" w:pos="1832"/>
+          <w:tab w:val="left" w:pos="2748"/>
+          <w:tab w:val="left" w:pos="3664"/>
+          <w:tab w:val="left" w:pos="4580"/>
+          <w:tab w:val="left" w:pos="5496"/>
+          <w:tab w:val="left" w:pos="6412"/>
+          <w:tab w:val="left" w:pos="7328"/>
+          <w:tab w:val="left" w:pos="8244"/>
+          <w:tab w:val="left" w:pos="9160"/>
+          <w:tab w:val="left" w:pos="10076"/>
+          <w:tab w:val="left" w:pos="10992"/>
+          <w:tab w:val="left" w:pos="11908"/>
+          <w:tab w:val="left" w:pos="12824"/>
+          <w:tab w:val="left" w:pos="13740"/>
+          <w:tab w:val="left" w:pos="14656"/>
+        </w:tabs>
+        <w:spacing w:line="240" w:lineRule="auto"/>
+        <w:ind w:firstLine="0"/>
+        <w:rPr>
+          <w:rFonts w:ascii="Times New Roman" w:eastAsia="Times New Roman" w:hAnsi="Times New Roman" w:cs="Times New Roman"/>
+          <w:kern w:val="0"/>
+          <w:sz w:val="20"/>
+          <w:szCs w:val="20"/>
+          <w:lang w:val="en-GB" w:eastAsia="en-GB"/>
+        </w:rPr>
+      </w:pPr>
+    </w:p>
+    <w:p>
+      <w:pPr>
+        <w:tabs>
+          <w:tab w:val="left" w:pos="916"/>
+          <w:tab w:val="left" w:pos="1832"/>
+          <w:tab w:val="left" w:pos="2748"/>
+          <w:tab w:val="left" w:pos="3664"/>
+          <w:tab w:val="left" w:pos="4580"/>
+          <w:tab w:val="left" w:pos="5496"/>
+          <w:tab w:val="left" w:pos="6412"/>
+          <w:tab w:val="left" w:pos="7328"/>
+          <w:tab w:val="left" w:pos="8244"/>
+          <w:tab w:val="left" w:pos="9160"/>
+          <w:tab w:val="left" w:pos="10076"/>
+          <w:tab w:val="left" w:pos="10992"/>
+          <w:tab w:val="left" w:pos="11908"/>
+          <w:tab w:val="left" w:pos="12824"/>
+          <w:tab w:val="left" w:pos="13740"/>
+          <w:tab w:val="left" w:pos="14656"/>
+        </w:tabs>
+        <w:spacing w:line="240" w:lineRule="auto"/>
+        <w:ind w:firstLine="0"/>
+        <w:rPr>
+          <w:rFonts w:ascii="Times New Roman" w:eastAsia="Times New Roman" w:hAnsi="Times New Roman" w:cs="Times New Roman"/>
+          <w:kern w:val="0"/>
+          <w:sz w:val="20"/>
+          <w:szCs w:val="20"/>
+          <w:lang w:val="en-GB" w:eastAsia="en-GB"/>
+        </w:rPr>
+      </w:pPr>
+      <w:r>
+        <w:rPr>
+          <w:rFonts w:ascii="Times New Roman" w:eastAsia="Times New Roman" w:hAnsi="Times New Roman" w:cs="Times New Roman"/>
+          <w:kern w:val="0"/>
+          <w:sz w:val="20"/>
+          <w:szCs w:val="20"/>
+          <w:lang w:val="en-GB" w:eastAsia="en-GB"/>
+        </w:rPr>
+        <w:lastRenderedPageBreak/>
+        <w:drawing>
+          <wp:inline distT="0" distB="0" distL="0" distR="0" wp14:anchorId="66F105A9" wp14:editId="2DDECE08">
+            <wp:extent cx="5731510" cy="6925310"/>
+            <wp:effectExtent l="0" t="0" r="0" b="0"/>
+            <wp:docPr id="1140954796" name="Picture 1" descr="A screenshot of a computer program&#10;&#10;AI-generated content may be incorrect."/>
+            <wp:cNvGraphicFramePr>
+              <a:graphicFrameLocks xmlns:a="http://schemas.openxmlformats.org/drawingml/2006/main" noChangeAspect="1"/>
+            </wp:cNvGraphicFramePr>
+            <a:graphic xmlns:a="http://schemas.openxmlformats.org/drawingml/2006/main">
+              <a:graphicData uri="http://schemas.openxmlformats.org/drawingml/2006/picture">
+                <pic:pic xmlns:pic="http://schemas.openxmlformats.org/drawingml/2006/picture">
+                  <pic:nvPicPr>
+                    <pic:cNvPr id="1140954796" name="Picture 1" descr="A screenshot of a computer program&#10;&#10;AI-generated content may be incorrect."/>
+                    <pic:cNvPicPr/>
+                  </pic:nvPicPr>
+                  <pic:blipFill>
+                    <a:blip r:embed="rId9"/>
+                    <a:stretch>
+                      <a:fillRect/>
+                    </a:stretch>
+                  </pic:blipFill>
+                  <pic:spPr>
+                    <a:xfrm>
+                      <a:off x="0" y="0"/>
+                      <a:ext cx="5731510" cy="6925310"/>
+                    </a:xfrm>
+                    <a:prstGeom prst="rect">
+                      <a:avLst/>
+                    </a:prstGeom>
+                  </pic:spPr>
+                </pic:pic>
+              </a:graphicData>
+            </a:graphic>
+          </wp:inline>
+        </w:drawing>
+      </w:r>
+    </w:p>
+    <w:p>
+      <w:pPr>
+        <w:tabs>
+          <w:tab w:val="left" w:pos="916"/>
+          <w:tab w:val="left" w:pos="1832"/>
+          <w:tab w:val="left" w:pos="2748"/>
+          <w:tab w:val="left" w:pos="3664"/>
+          <w:tab w:val="left" w:pos="4580"/>
+          <w:tab w:val="left" w:pos="5496"/>
+          <w:tab w:val="left" w:pos="6412"/>
+          <w:tab w:val="left" w:pos="7328"/>
+          <w:tab w:val="left" w:pos="8244"/>
+          <w:tab w:val="left" w:pos="9160"/>
+          <w:tab w:val="left" w:pos="10076"/>
+          <w:tab w:val="left" w:pos="10992"/>
+          <w:tab w:val="left" w:pos="11908"/>
+          <w:tab w:val="left" w:pos="12824"/>
+          <w:tab w:val="left" w:pos="13740"/>
+          <w:tab w:val="left" w:pos="14656"/>
+        </w:tabs>
+        <w:spacing w:line="240" w:lineRule="auto"/>
+        <w:ind w:firstLine="0"/>
+        <w:rPr>
+          <w:rFonts w:ascii="Times New Roman" w:eastAsia="Times New Roman" w:hAnsi="Times New Roman" w:cs="Times New Roman"/>
+          <w:kern w:val="0"/>
+          <w:sz w:val="20"/>
+          <w:szCs w:val="20"/>
+          <w:lang w:val="en-GB" w:eastAsia="en-GB"/>
+        </w:rPr>
+      </w:pPr>
+    </w:p>
+    <w:p>
+      <w:pPr>
         <w:rPr>
           <w:rFonts w:ascii="Times New Roman" w:eastAsia="Times New Roman" w:hAnsi="Times New Roman" w:cs="Times New Roman"/>
           <w:kern w:val="0"/>
@@ -9692,6 +9874,47 @@
           <w:lang w:val="en-GB" w:eastAsia="en-GB"/>
         </w:rPr>
       </w:pPr>
+      <w:r>
+        <w:rPr>
+          <w:rFonts w:ascii="Times New Roman" w:eastAsia="Times New Roman" w:hAnsi="Times New Roman" w:cs="Times New Roman"/>
+          <w:kern w:val="0"/>
+          <w:sz w:val="20"/>
+          <w:szCs w:val="20"/>
+          <w:lang w:val="en-GB" w:eastAsia="en-GB"/>
+        </w:rPr>
+        <w:t>Slika je prevelika, zato je koda napisana v priloženi datoteki.</w:t>
+      </w:r>
+    </w:p>
+    <w:p>
+      <w:pPr>
+        <w:tabs>
+          <w:tab w:val="left" w:pos="916"/>
+          <w:tab w:val="left" w:pos="1832"/>
+          <w:tab w:val="left" w:pos="2748"/>
+          <w:tab w:val="left" w:pos="3664"/>
+          <w:tab w:val="left" w:pos="4580"/>
+          <w:tab w:val="left" w:pos="5496"/>
+          <w:tab w:val="left" w:pos="6412"/>
+          <w:tab w:val="left" w:pos="7328"/>
+          <w:tab w:val="left" w:pos="8244"/>
+          <w:tab w:val="left" w:pos="9160"/>
+          <w:tab w:val="left" w:pos="10076"/>
+          <w:tab w:val="left" w:pos="10992"/>
+          <w:tab w:val="left" w:pos="11908"/>
+          <w:tab w:val="left" w:pos="12824"/>
+          <w:tab w:val="left" w:pos="13740"/>
+          <w:tab w:val="left" w:pos="14656"/>
+        </w:tabs>
+        <w:spacing w:line="240" w:lineRule="auto"/>
+        <w:ind w:firstLine="0"/>
+        <w:rPr>
+          <w:rFonts w:ascii="Times New Roman" w:eastAsia="Times New Roman" w:hAnsi="Times New Roman" w:cs="Times New Roman"/>
+          <w:kern w:val="0"/>
+          <w:sz w:val="20"/>
+          <w:szCs w:val="20"/>
+          <w:lang w:val="en-GB" w:eastAsia="en-GB"/>
+        </w:rPr>
+      </w:pPr>
     </w:p>
     <w:p>
       <w:pPr>
@@ -9776,8 +9999,8 @@
       </w:r>
     </w:p>
     <w:sectPr>
-      <w:headerReference w:type="default" r:id="rId8"/>
-      <w:headerReference w:type="first" r:id="rId9"/>
+      <w:headerReference w:type="default" r:id="rId10"/>
+      <w:headerReference w:type="first" r:id="rId11"/>
       <w:footnotePr>
         <w:pos w:val="beneathText"/>
       </w:footnotePr>
@@ -13738,13 +13961,13 @@
     <w:rsid w:val="001C4ED5"/>
     <w:rsid w:val="00215FAB"/>
     <w:rsid w:val="00262F39"/>
-    <w:rsid w:val="0043455F"/>
     <w:rsid w:val="00590E1D"/>
     <w:rsid w:val="005E20A0"/>
     <w:rsid w:val="00671CE3"/>
     <w:rsid w:val="00746AD2"/>
     <w:rsid w:val="00781FC0"/>
     <w:rsid w:val="00786D8B"/>
+    <w:rsid w:val="009A177E"/>
     <w:rsid w:val="00AB5B15"/>
     <w:rsid w:val="00B01066"/>
     <w:rsid w:val="00B25144"/>

</xml_diff>